<commit_message>
Gjort snygg, med stil och form
</commit_message>
<xml_diff>
--- a/Spacecraft Requirements/Requirements.docx
+++ b/Spacecraft Requirements/Requirements.docx
@@ -4,44 +4,1189 @@
   <w:body>
     <w:p>
       <w:pPr>
-        <w:rPr>
-          <w:lang w:val="en-US"/>
-        </w:rPr>
+        <w:pStyle w:val="Title"/>
+        <w:jc w:val="center"/>
       </w:pPr>
       <w:r>
-        <w:rPr>
-          <w:lang w:val="en-US"/>
-        </w:rPr>
-        <w:t>Moon orbit, imaging/mapping of surface.</w:t>
+        <w:t xml:space="preserve">Ecliptic Harpoon: </w:t>
       </w:r>
       <w:r>
-        <w:rPr>
-          <w:lang w:val="en-US"/>
-        </w:rPr>
-        <w:t xml:space="preserve"> Fnhwefwiufvjwf</w:t>
+        <w:br/>
       </w:r>
-    </w:p>
-    <w:p>
-      <w:pPr>
-        <w:rPr>
-          <w:lang w:val="en-US"/>
-        </w:rPr>
-      </w:pPr>
       <w:r>
-        <w:rPr>
-          <w:lang w:val="en-US"/>
-        </w:rPr>
-        <w:t xml:space="preserve"> hejsan</w:t>
+        <w:t>Mapping the Moon's Dunes</w:t>
       </w:r>
     </w:p>
+    <w:p/>
+    <w:p/>
+    <w:p>
+      <w:r>
+        <w:rPr>
+          <w:noProof/>
+        </w:rPr>
+        <w:drawing>
+          <wp:anchor distT="0" distB="0" distL="114300" distR="114300" simplePos="0" relativeHeight="251658240" behindDoc="0" locked="0" layoutInCell="1" allowOverlap="1" wp14:anchorId="115D2A8E" wp14:editId="59159406">
+            <wp:simplePos x="0" y="0"/>
+            <wp:positionH relativeFrom="margin">
+              <wp:align>center</wp:align>
+            </wp:positionH>
+            <wp:positionV relativeFrom="paragraph">
+              <wp:posOffset>11430</wp:posOffset>
+            </wp:positionV>
+            <wp:extent cx="3163289" cy="2105025"/>
+            <wp:effectExtent l="0" t="0" r="0" b="0"/>
+            <wp:wrapNone/>
+            <wp:docPr id="1991190654" name="Picture 1" descr="Moon Surface Images – Browse 204,160 ..."/>
+            <wp:cNvGraphicFramePr>
+              <a:graphicFrameLocks xmlns:a="http://schemas.openxmlformats.org/drawingml/2006/main" noChangeAspect="1"/>
+            </wp:cNvGraphicFramePr>
+            <a:graphic xmlns:a="http://schemas.openxmlformats.org/drawingml/2006/main">
+              <a:graphicData uri="http://schemas.openxmlformats.org/drawingml/2006/picture">
+                <pic:pic xmlns:pic="http://schemas.openxmlformats.org/drawingml/2006/picture">
+                  <pic:nvPicPr>
+                    <pic:cNvPr id="0" name="Picture 1" descr="Moon Surface Images – Browse 204,160 ..."/>
+                    <pic:cNvPicPr>
+                      <a:picLocks noChangeAspect="1" noChangeArrowheads="1"/>
+                    </pic:cNvPicPr>
+                  </pic:nvPicPr>
+                  <pic:blipFill>
+                    <a:blip r:embed="rId8">
+                      <a:extLst>
+                        <a:ext uri="{28A0092B-C50C-407E-A947-70E740481C1C}">
+                          <a14:useLocalDpi xmlns:a14="http://schemas.microsoft.com/office/drawing/2010/main" val="0"/>
+                        </a:ext>
+                      </a:extLst>
+                    </a:blip>
+                    <a:srcRect/>
+                    <a:stretch>
+                      <a:fillRect/>
+                    </a:stretch>
+                  </pic:blipFill>
+                  <pic:spPr bwMode="auto">
+                    <a:xfrm>
+                      <a:off x="0" y="0"/>
+                      <a:ext cx="3163289" cy="2105025"/>
+                    </a:xfrm>
+                    <a:prstGeom prst="rect">
+                      <a:avLst/>
+                    </a:prstGeom>
+                    <a:noFill/>
+                    <a:ln>
+                      <a:noFill/>
+                    </a:ln>
+                  </pic:spPr>
+                </pic:pic>
+              </a:graphicData>
+            </a:graphic>
+            <wp14:sizeRelH relativeFrom="margin">
+              <wp14:pctWidth>0</wp14:pctWidth>
+            </wp14:sizeRelH>
+            <wp14:sizeRelV relativeFrom="margin">
+              <wp14:pctHeight>0</wp14:pctHeight>
+            </wp14:sizeRelV>
+          </wp:anchor>
+        </w:drawing>
+      </w:r>
+    </w:p>
+    <w:p>
+      <w:pPr>
+        <w:rPr>
+          <w:lang w:val="en-US"/>
+        </w:rPr>
+      </w:pPr>
+    </w:p>
+    <w:p>
+      <w:pPr>
+        <w:rPr>
+          <w:lang w:val="en-US"/>
+        </w:rPr>
+      </w:pPr>
+    </w:p>
+    <w:p>
+      <w:pPr>
+        <w:rPr>
+          <w:lang w:val="en-US"/>
+        </w:rPr>
+      </w:pPr>
+    </w:p>
+    <w:p>
+      <w:pPr>
+        <w:rPr>
+          <w:lang w:val="en-US"/>
+        </w:rPr>
+      </w:pPr>
+    </w:p>
+    <w:p>
+      <w:pPr>
+        <w:rPr>
+          <w:lang w:val="en-US"/>
+        </w:rPr>
+      </w:pPr>
+    </w:p>
+    <w:p>
+      <w:pPr>
+        <w:rPr>
+          <w:lang w:val="en-US"/>
+        </w:rPr>
+      </w:pPr>
+    </w:p>
+    <w:p>
+      <w:pPr>
+        <w:rPr>
+          <w:lang w:val="en-US"/>
+        </w:rPr>
+      </w:pPr>
+    </w:p>
+    <w:p>
+      <w:pPr>
+        <w:jc w:val="center"/>
+        <w:rPr>
+          <w:lang w:val="en-US"/>
+        </w:rPr>
+      </w:pPr>
+    </w:p>
+    <w:p>
+      <w:pPr>
+        <w:jc w:val="center"/>
+        <w:rPr>
+          <w:lang w:val="en-US"/>
+        </w:rPr>
+      </w:pPr>
+    </w:p>
+    <w:p>
+      <w:pPr>
+        <w:jc w:val="center"/>
+        <w:rPr>
+          <w:lang w:val="en-US"/>
+        </w:rPr>
+      </w:pPr>
+      <w:r>
+        <w:rPr>
+          <w:lang w:val="en-US"/>
+        </w:rPr>
+        <w:t>Authors:</w:t>
+      </w:r>
+    </w:p>
+    <w:p>
+      <w:pPr>
+        <w:jc w:val="center"/>
+        <w:rPr>
+          <w:lang w:val="sv-SE"/>
+        </w:rPr>
+      </w:pPr>
+      <w:r>
+        <w:rPr>
+          <w:lang w:val="sv-SE"/>
+        </w:rPr>
+        <w:t>Rasmus Jacobsson</w:t>
+      </w:r>
+      <w:r>
+        <w:rPr>
+          <w:lang w:val="sv-SE"/>
+        </w:rPr>
+        <w:br/>
+        <w:t>Sebastian Magnusson</w:t>
+      </w:r>
+      <w:r>
+        <w:rPr>
+          <w:lang w:val="sv-SE"/>
+        </w:rPr>
+        <w:br/>
+        <w:t>Joel Ottosson Fridlund</w:t>
+      </w:r>
+      <w:r>
+        <w:rPr>
+          <w:lang w:val="sv-SE"/>
+        </w:rPr>
+        <w:br/>
+        <w:t>Petter Sjaunja</w:t>
+      </w:r>
+      <w:r>
+        <w:rPr>
+          <w:lang w:val="sv-SE"/>
+        </w:rPr>
+        <w:br/>
+        <w:t>Albin Ringst</w:t>
+      </w:r>
+      <w:r>
+        <w:rPr>
+          <w:lang w:val="sv-SE"/>
+        </w:rPr>
+        <w:t>röm</w:t>
+      </w:r>
+    </w:p>
+    <w:p>
+      <w:pPr>
+        <w:rPr>
+          <w:lang w:val="sv-SE"/>
+        </w:rPr>
+      </w:pPr>
+    </w:p>
+    <w:p>
+      <w:pPr>
+        <w:rPr>
+          <w:lang w:val="sv-SE"/>
+        </w:rPr>
+      </w:pPr>
+    </w:p>
+    <w:p>
+      <w:pPr>
+        <w:rPr>
+          <w:lang w:val="sv-SE"/>
+        </w:rPr>
+      </w:pPr>
+    </w:p>
+    <w:p>
+      <w:pPr>
+        <w:rPr>
+          <w:lang w:val="sv-SE"/>
+        </w:rPr>
+      </w:pPr>
+    </w:p>
+    <w:p>
+      <w:pPr>
+        <w:rPr>
+          <w:lang w:val="sv-SE"/>
+        </w:rPr>
+      </w:pPr>
+    </w:p>
+    <w:p>
+      <w:pPr>
+        <w:rPr>
+          <w:lang w:val="en-US"/>
+        </w:rPr>
+      </w:pPr>
+    </w:p>
+    <w:p>
+      <w:pPr>
+        <w:rPr>
+          <w:lang w:val="en-US"/>
+        </w:rPr>
+      </w:pPr>
+    </w:p>
+    <w:p>
+      <w:pPr>
+        <w:rPr>
+          <w:lang w:val="en-US"/>
+        </w:rPr>
+      </w:pPr>
+    </w:p>
+    <w:sdt>
+      <w:sdtPr>
+        <w:id w:val="-443146795"/>
+        <w:docPartObj>
+          <w:docPartGallery w:val="Table of Contents"/>
+          <w:docPartUnique/>
+        </w:docPartObj>
+      </w:sdtPr>
+      <w:sdtEndPr>
+        <w:rPr>
+          <w:rFonts w:asciiTheme="minorHAnsi" w:eastAsiaTheme="minorHAnsi" w:hAnsiTheme="minorHAnsi" w:cstheme="minorBidi"/>
+          <w:b/>
+          <w:bCs/>
+          <w:noProof/>
+          <w:kern w:val="2"/>
+          <w:sz w:val="24"/>
+          <w:szCs w:val="24"/>
+          <w:lang w:val="en-SE"/>
+          <w14:ligatures w14:val="standardContextual"/>
+        </w:rPr>
+      </w:sdtEndPr>
+      <w:sdtContent>
+        <w:p>
+          <w:pPr>
+            <w:pStyle w:val="TOCHeading"/>
+            <w:numPr>
+              <w:ilvl w:val="0"/>
+              <w:numId w:val="0"/>
+            </w:numPr>
+            <w:ind w:left="360"/>
+          </w:pPr>
+          <w:r>
+            <w:t>Contents</w:t>
+          </w:r>
+        </w:p>
+        <w:p>
+          <w:pPr>
+            <w:pStyle w:val="TOC1"/>
+            <w:tabs>
+              <w:tab w:val="left" w:pos="480"/>
+              <w:tab w:val="right" w:leader="dot" w:pos="9016"/>
+            </w:tabs>
+            <w:rPr>
+              <w:rFonts w:eastAsiaTheme="minorEastAsia"/>
+              <w:noProof/>
+              <w:lang w:val="en-SE" w:eastAsia="en-SE"/>
+            </w:rPr>
+          </w:pPr>
+          <w:r>
+            <w:fldChar w:fldCharType="begin"/>
+          </w:r>
+          <w:r>
+            <w:instrText xml:space="preserve"> TOC \o "1-3" \h \z \u </w:instrText>
+          </w:r>
+          <w:r>
+            <w:fldChar w:fldCharType="separate"/>
+          </w:r>
+          <w:hyperlink w:anchor="_Toc177472574" w:history="1">
+            <w:r>
+              <w:rPr>
+                <w:rStyle w:val="Hyperlink"/>
+                <w:noProof/>
+                <w:lang w:val="en-US"/>
+              </w:rPr>
+              <w:t>1.</w:t>
+            </w:r>
+            <w:r>
+              <w:rPr>
+                <w:rFonts w:eastAsiaTheme="minorEastAsia"/>
+                <w:noProof/>
+                <w:lang w:val="en-SE" w:eastAsia="en-SE"/>
+              </w:rPr>
+              <w:tab/>
+            </w:r>
+            <w:r>
+              <w:rPr>
+                <w:rStyle w:val="Hyperlink"/>
+                <w:noProof/>
+                <w:lang w:val="en-US"/>
+              </w:rPr>
+              <w:t>Mission scenario</w:t>
+            </w:r>
+            <w:r>
+              <w:rPr>
+                <w:noProof/>
+                <w:webHidden/>
+              </w:rPr>
+              <w:tab/>
+            </w:r>
+            <w:r>
+              <w:rPr>
+                <w:noProof/>
+                <w:webHidden/>
+              </w:rPr>
+              <w:fldChar w:fldCharType="begin"/>
+            </w:r>
+            <w:r>
+              <w:rPr>
+                <w:noProof/>
+                <w:webHidden/>
+              </w:rPr>
+              <w:instrText xml:space="preserve"> PAGEREF _Toc177472574 \h </w:instrText>
+            </w:r>
+            <w:r>
+              <w:rPr>
+                <w:noProof/>
+                <w:webHidden/>
+              </w:rPr>
+            </w:r>
+            <w:r>
+              <w:rPr>
+                <w:noProof/>
+                <w:webHidden/>
+              </w:rPr>
+              <w:fldChar w:fldCharType="separate"/>
+            </w:r>
+            <w:r>
+              <w:rPr>
+                <w:noProof/>
+                <w:webHidden/>
+              </w:rPr>
+              <w:t>1</w:t>
+            </w:r>
+            <w:r>
+              <w:rPr>
+                <w:noProof/>
+                <w:webHidden/>
+              </w:rPr>
+              <w:fldChar w:fldCharType="end"/>
+            </w:r>
+          </w:hyperlink>
+        </w:p>
+        <w:p>
+          <w:pPr>
+            <w:pStyle w:val="TOC1"/>
+            <w:tabs>
+              <w:tab w:val="left" w:pos="480"/>
+              <w:tab w:val="right" w:leader="dot" w:pos="9016"/>
+            </w:tabs>
+            <w:rPr>
+              <w:rFonts w:eastAsiaTheme="minorEastAsia"/>
+              <w:noProof/>
+              <w:lang w:val="en-SE" w:eastAsia="en-SE"/>
+            </w:rPr>
+          </w:pPr>
+          <w:hyperlink w:anchor="_Toc177472575" w:history="1">
+            <w:r>
+              <w:rPr>
+                <w:rStyle w:val="Hyperlink"/>
+                <w:noProof/>
+                <w:lang w:val="en-US"/>
+              </w:rPr>
+              <w:t>2.</w:t>
+            </w:r>
+            <w:r>
+              <w:rPr>
+                <w:rFonts w:eastAsiaTheme="minorEastAsia"/>
+                <w:noProof/>
+                <w:lang w:val="en-SE" w:eastAsia="en-SE"/>
+              </w:rPr>
+              <w:tab/>
+            </w:r>
+            <w:r>
+              <w:rPr>
+                <w:rStyle w:val="Hyperlink"/>
+                <w:noProof/>
+                <w:lang w:val="en-US"/>
+              </w:rPr>
+              <w:t>Mission assumptions</w:t>
+            </w:r>
+            <w:r>
+              <w:rPr>
+                <w:noProof/>
+                <w:webHidden/>
+              </w:rPr>
+              <w:tab/>
+            </w:r>
+            <w:r>
+              <w:rPr>
+                <w:noProof/>
+                <w:webHidden/>
+              </w:rPr>
+              <w:fldChar w:fldCharType="begin"/>
+            </w:r>
+            <w:r>
+              <w:rPr>
+                <w:noProof/>
+                <w:webHidden/>
+              </w:rPr>
+              <w:instrText xml:space="preserve"> PAGEREF _Toc177472575 \h </w:instrText>
+            </w:r>
+            <w:r>
+              <w:rPr>
+                <w:noProof/>
+                <w:webHidden/>
+              </w:rPr>
+            </w:r>
+            <w:r>
+              <w:rPr>
+                <w:noProof/>
+                <w:webHidden/>
+              </w:rPr>
+              <w:fldChar w:fldCharType="separate"/>
+            </w:r>
+            <w:r>
+              <w:rPr>
+                <w:noProof/>
+                <w:webHidden/>
+              </w:rPr>
+              <w:t>1</w:t>
+            </w:r>
+            <w:r>
+              <w:rPr>
+                <w:noProof/>
+                <w:webHidden/>
+              </w:rPr>
+              <w:fldChar w:fldCharType="end"/>
+            </w:r>
+          </w:hyperlink>
+        </w:p>
+        <w:p>
+          <w:r>
+            <w:rPr>
+              <w:b/>
+              <w:bCs/>
+              <w:noProof/>
+            </w:rPr>
+            <w:fldChar w:fldCharType="end"/>
+          </w:r>
+        </w:p>
+      </w:sdtContent>
+    </w:sdt>
+    <w:p/>
+    <w:p>
+      <w:pPr>
+        <w:rPr>
+          <w:lang w:val="en-US"/>
+        </w:rPr>
+      </w:pPr>
+    </w:p>
+    <w:p>
+      <w:pPr>
+        <w:rPr>
+          <w:lang w:val="en-US"/>
+        </w:rPr>
+      </w:pPr>
+    </w:p>
+    <w:p>
+      <w:pPr>
+        <w:rPr>
+          <w:lang w:val="en-US"/>
+        </w:rPr>
+      </w:pPr>
+    </w:p>
+    <w:p>
+      <w:pPr>
+        <w:rPr>
+          <w:lang w:val="en-US"/>
+        </w:rPr>
+      </w:pPr>
+    </w:p>
+    <w:p>
+      <w:pPr>
+        <w:rPr>
+          <w:lang w:val="en-US"/>
+        </w:rPr>
+      </w:pPr>
+    </w:p>
+    <w:p>
+      <w:pPr>
+        <w:rPr>
+          <w:lang w:val="en-US"/>
+        </w:rPr>
+      </w:pPr>
+    </w:p>
+    <w:p>
+      <w:pPr>
+        <w:rPr>
+          <w:lang w:val="en-US"/>
+        </w:rPr>
+      </w:pPr>
+    </w:p>
+    <w:p>
+      <w:pPr>
+        <w:rPr>
+          <w:lang w:val="en-US"/>
+        </w:rPr>
+      </w:pPr>
+    </w:p>
+    <w:p>
+      <w:pPr>
+        <w:rPr>
+          <w:lang w:val="en-US"/>
+        </w:rPr>
+      </w:pPr>
+    </w:p>
+    <w:p>
+      <w:pPr>
+        <w:rPr>
+          <w:lang w:val="en-US"/>
+        </w:rPr>
+      </w:pPr>
+    </w:p>
+    <w:p>
+      <w:pPr>
+        <w:rPr>
+          <w:lang w:val="en-US"/>
+        </w:rPr>
+      </w:pPr>
+    </w:p>
+    <w:p>
+      <w:pPr>
+        <w:rPr>
+          <w:lang w:val="en-US"/>
+        </w:rPr>
+      </w:pPr>
+    </w:p>
+    <w:p>
+      <w:pPr>
+        <w:rPr>
+          <w:lang w:val="en-US"/>
+        </w:rPr>
+      </w:pPr>
+    </w:p>
+    <w:p>
+      <w:pPr>
+        <w:rPr>
+          <w:lang w:val="en-US"/>
+        </w:rPr>
+      </w:pPr>
+    </w:p>
+    <w:p>
+      <w:pPr>
+        <w:rPr>
+          <w:lang w:val="en-US"/>
+        </w:rPr>
+      </w:pPr>
+    </w:p>
+    <w:p>
+      <w:pPr>
+        <w:rPr>
+          <w:lang w:val="en-US"/>
+        </w:rPr>
+      </w:pPr>
+    </w:p>
+    <w:p>
+      <w:pPr>
+        <w:rPr>
+          <w:lang w:val="en-US"/>
+        </w:rPr>
+      </w:pPr>
+    </w:p>
+    <w:p>
+      <w:pPr>
+        <w:rPr>
+          <w:lang w:val="en-US"/>
+        </w:rPr>
+      </w:pPr>
+    </w:p>
+    <w:p>
+      <w:pPr>
+        <w:rPr>
+          <w:lang w:val="en-US"/>
+        </w:rPr>
+      </w:pPr>
+    </w:p>
+    <w:p>
+      <w:pPr>
+        <w:rPr>
+          <w:lang w:val="en-US"/>
+        </w:rPr>
+      </w:pPr>
+    </w:p>
+    <w:p>
+      <w:pPr>
+        <w:rPr>
+          <w:lang w:val="en-US"/>
+        </w:rPr>
+      </w:pPr>
+    </w:p>
+    <w:p>
+      <w:pPr>
+        <w:rPr>
+          <w:lang w:val="en-US"/>
+        </w:rPr>
+        <w:sectPr>
+          <w:footerReference w:type="first" r:id="rId9"/>
+          <w:pgSz w:w="11906" w:h="16838"/>
+          <w:pgMar w:top="1440" w:right="1440" w:bottom="1440" w:left="1440" w:header="708" w:footer="708" w:gutter="0"/>
+          <w:pgNumType w:start="1"/>
+          <w:cols w:space="708"/>
+          <w:titlePg/>
+          <w:docGrid w:linePitch="360"/>
+        </w:sectPr>
+      </w:pPr>
+    </w:p>
+    <w:p>
+      <w:pPr>
+        <w:rPr>
+          <w:lang w:val="en-US"/>
+        </w:rPr>
+      </w:pPr>
+    </w:p>
+    <w:p>
+      <w:pPr>
+        <w:pStyle w:val="Heading1"/>
+        <w:numPr>
+          <w:ilvl w:val="0"/>
+          <w:numId w:val="3"/>
+        </w:numPr>
+        <w:rPr>
+          <w:lang w:val="en-US"/>
+        </w:rPr>
+      </w:pPr>
+      <w:bookmarkStart w:id="0" w:name="_Toc177472574"/>
+      <w:r>
+        <w:rPr>
+          <w:lang w:val="en-US"/>
+        </w:rPr>
+        <w:t>Mission scenario</w:t>
+      </w:r>
+      <w:bookmarkEnd w:id="0"/>
+    </w:p>
+    <w:p>
+      <w:pPr>
+        <w:rPr>
+          <w:lang w:val="en-US"/>
+        </w:rPr>
+      </w:pPr>
+    </w:p>
+    <w:p>
+      <w:pPr>
+        <w:rPr>
+          <w:lang w:val="en-US"/>
+        </w:rPr>
+      </w:pPr>
+      <w:r>
+        <w:rPr>
+          <w:lang w:val="en-US"/>
+        </w:rPr>
+        <w:t xml:space="preserve">Moon orbit, imaging/mapping of surface. </w:t>
+      </w:r>
+      <w:proofErr w:type="spellStart"/>
+      <w:r>
+        <w:rPr>
+          <w:lang w:val="en-US"/>
+        </w:rPr>
+        <w:t>Fnhwefwiufvjwf</w:t>
+      </w:r>
+      <w:proofErr w:type="spellEnd"/>
+    </w:p>
+    <w:p>
+      <w:pPr>
+        <w:rPr>
+          <w:lang w:val="en-US"/>
+        </w:rPr>
+      </w:pPr>
+      <w:proofErr w:type="spellStart"/>
+      <w:r>
+        <w:rPr>
+          <w:lang w:val="en-US"/>
+        </w:rPr>
+        <w:t>H</w:t>
+      </w:r>
+      <w:r>
+        <w:rPr>
+          <w:lang w:val="en-US"/>
+        </w:rPr>
+        <w:t>ejsan</w:t>
+      </w:r>
+      <w:proofErr w:type="spellEnd"/>
+    </w:p>
+    <w:p>
+      <w:pPr>
+        <w:pStyle w:val="Heading1"/>
+        <w:numPr>
+          <w:ilvl w:val="0"/>
+          <w:numId w:val="3"/>
+        </w:numPr>
+        <w:rPr>
+          <w:lang w:val="en-US"/>
+        </w:rPr>
+      </w:pPr>
+      <w:bookmarkStart w:id="1" w:name="_Toc177472575"/>
+      <w:r>
+        <w:rPr>
+          <w:lang w:val="en-US"/>
+        </w:rPr>
+        <w:t>Mission assumption</w:t>
+      </w:r>
+      <w:bookmarkEnd w:id="1"/>
+    </w:p>
     <w:sectPr>
+      <w:headerReference w:type="first" r:id="rId10"/>
+      <w:footerReference w:type="first" r:id="rId11"/>
       <w:pgSz w:w="11906" w:h="16838"/>
       <w:pgMar w:top="1440" w:right="1440" w:bottom="1440" w:left="1440" w:header="708" w:footer="708" w:gutter="0"/>
+      <w:pgNumType w:start="1"/>
       <w:cols w:space="708"/>
+      <w:titlePg/>
       <w:docGrid w:linePitch="360"/>
     </w:sectPr>
   </w:body>
 </w:document>
+</file>
+
+<file path=word/endnotes.xml><?xml version="1.0" encoding="utf-8"?>
+<w:endnotes xmlns:wpc="http://schemas.microsoft.com/office/word/2010/wordprocessingCanvas" xmlns:cx="http://schemas.microsoft.com/office/drawing/2014/chartex" xmlns:cx1="http://schemas.microsoft.com/office/drawing/2015/9/8/chartex" xmlns:cx2="http://schemas.microsoft.com/office/drawing/2015/10/21/chartex" xmlns:cx3="http://schemas.microsoft.com/office/drawing/2016/5/9/chartex" xmlns:cx4="http://schemas.microsoft.com/office/drawing/2016/5/10/chartex" xmlns:cx5="http://schemas.microsoft.com/office/drawing/2016/5/11/chartex" xmlns:cx6="http://schemas.microsoft.com/office/drawing/2016/5/12/chartex" xmlns:cx7="http://schemas.microsoft.com/office/drawing/2016/5/13/chartex" xmlns:cx8="http://schemas.microsoft.com/office/drawing/2016/5/14/chartex" xmlns:mc="http://schemas.openxmlformats.org/markup-compatibility/2006" xmlns:aink="http://schemas.microsoft.com/office/drawing/2016/ink" xmlns:am3d="http://schemas.microsoft.com/office/drawing/2017/model3d" xmlns:o="urn:schemas-microsoft-com:office:office" xmlns:oel="http://schemas.microsoft.com/office/2019/extlst" xmlns:r="http://schemas.openxmlformats.org/officeDocument/2006/relationships" xmlns:m="http://schemas.openxmlformats.org/officeDocument/2006/math" xmlns:v="urn:schemas-microsoft-com:vml" xmlns:wp14="http://schemas.microsoft.com/office/word/2010/wordprocessingDrawing" xmlns:wp="http://schemas.openxmlformats.org/drawingml/2006/wordprocessingDrawing" xmlns:w10="urn:schemas-microsoft-com:office:word" xmlns:w="http://schemas.openxmlformats.org/wordprocessingml/2006/main" xmlns:w14="http://schemas.microsoft.com/office/word/2010/wordml" xmlns:w15="http://schemas.microsoft.com/office/word/2012/wordml" xmlns:w16cex="http://schemas.microsoft.com/office/word/2018/wordml/cex" xmlns:w16cid="http://schemas.microsoft.com/office/word/2016/wordml/cid" xmlns:w16="http://schemas.microsoft.com/office/word/2018/wordml" xmlns:w16du="http://schemas.microsoft.com/office/word/2023/wordml/word16du" xmlns:w16sdtdh="http://schemas.microsoft.com/office/word/2020/wordml/sdtdatahash" xmlns:w16se="http://schemas.microsoft.com/office/word/2015/wordml/symex" xmlns:wpg="http://schemas.microsoft.com/office/word/2010/wordprocessingGroup" xmlns:wpi="http://schemas.microsoft.com/office/word/2010/wordprocessingInk" xmlns:wne="http://schemas.microsoft.com/office/word/2006/wordml" xmlns:wps="http://schemas.microsoft.com/office/word/2010/wordprocessingShape" mc:Ignorable="w14 w15 w16se w16cid w16 w16cex w16sdtdh w16du wp14">
+  <w:endnote w:type="separator" w:id="-1">
+    <w:p>
+      <w:pPr>
+        <w:spacing w:after="0" w:line="240" w:lineRule="auto"/>
+      </w:pPr>
+      <w:r>
+        <w:separator/>
+      </w:r>
+    </w:p>
+  </w:endnote>
+  <w:endnote w:type="continuationSeparator" w:id="0">
+    <w:p>
+      <w:pPr>
+        <w:spacing w:after="0" w:line="240" w:lineRule="auto"/>
+      </w:pPr>
+      <w:r>
+        <w:continuationSeparator/>
+      </w:r>
+    </w:p>
+  </w:endnote>
+</w:endnotes>
+</file>
+
+<file path=word/footer1.xml><?xml version="1.0" encoding="utf-8"?>
+<w:ftr xmlns:wpc="http://schemas.microsoft.com/office/word/2010/wordprocessingCanvas" xmlns:cx="http://schemas.microsoft.com/office/drawing/2014/chartex" xmlns:cx1="http://schemas.microsoft.com/office/drawing/2015/9/8/chartex" xmlns:cx2="http://schemas.microsoft.com/office/drawing/2015/10/21/chartex" xmlns:cx3="http://schemas.microsoft.com/office/drawing/2016/5/9/chartex" xmlns:cx4="http://schemas.microsoft.com/office/drawing/2016/5/10/chartex" xmlns:cx5="http://schemas.microsoft.com/office/drawing/2016/5/11/chartex" xmlns:cx6="http://schemas.microsoft.com/office/drawing/2016/5/12/chartex" xmlns:cx7="http://schemas.microsoft.com/office/drawing/2016/5/13/chartex" xmlns:cx8="http://schemas.microsoft.com/office/drawing/2016/5/14/chartex" xmlns:mc="http://schemas.openxmlformats.org/markup-compatibility/2006" xmlns:aink="http://schemas.microsoft.com/office/drawing/2016/ink" xmlns:am3d="http://schemas.microsoft.com/office/drawing/2017/model3d" xmlns:o="urn:schemas-microsoft-com:office:office" xmlns:oel="http://schemas.microsoft.com/office/2019/extlst" xmlns:r="http://schemas.openxmlformats.org/officeDocument/2006/relationships" xmlns:m="http://schemas.openxmlformats.org/officeDocument/2006/math" xmlns:v="urn:schemas-microsoft-com:vml" xmlns:wp14="http://schemas.microsoft.com/office/word/2010/wordprocessingDrawing" xmlns:wp="http://schemas.openxmlformats.org/drawingml/2006/wordprocessingDrawing" xmlns:w10="urn:schemas-microsoft-com:office:word" xmlns:w="http://schemas.openxmlformats.org/wordprocessingml/2006/main" xmlns:w14="http://schemas.microsoft.com/office/word/2010/wordml" xmlns:w15="http://schemas.microsoft.com/office/word/2012/wordml" xmlns:w16cex="http://schemas.microsoft.com/office/word/2018/wordml/cex" xmlns:w16cid="http://schemas.microsoft.com/office/word/2016/wordml/cid" xmlns:w16="http://schemas.microsoft.com/office/word/2018/wordml" xmlns:w16du="http://schemas.microsoft.com/office/word/2023/wordml/word16du" xmlns:w16sdtdh="http://schemas.microsoft.com/office/word/2020/wordml/sdtdatahash" xmlns:w16se="http://schemas.microsoft.com/office/word/2015/wordml/symex" xmlns:wpg="http://schemas.microsoft.com/office/word/2010/wordprocessingGroup" xmlns:wpi="http://schemas.microsoft.com/office/word/2010/wordprocessingInk" xmlns:wne="http://schemas.microsoft.com/office/word/2006/wordml" xmlns:wps="http://schemas.microsoft.com/office/word/2010/wordprocessingShape" mc:Ignorable="w14 w15 w16se w16cid w16 w16cex w16sdtdh w16du wp14">
+  <w:p>
+    <w:pPr>
+      <w:pStyle w:val="Footer"/>
+    </w:pPr>
+  </w:p>
+  <w:p>
+    <w:pPr>
+      <w:pStyle w:val="Footer"/>
+      <w:rPr>
+        <w:lang w:val="en-US"/>
+      </w:rPr>
+    </w:pPr>
+  </w:p>
+</w:ftr>
+</file>
+
+<file path=word/footer2.xml><?xml version="1.0" encoding="utf-8"?>
+<w:ftr xmlns:wpc="http://schemas.microsoft.com/office/word/2010/wordprocessingCanvas" xmlns:cx="http://schemas.microsoft.com/office/drawing/2014/chartex" xmlns:cx1="http://schemas.microsoft.com/office/drawing/2015/9/8/chartex" xmlns:cx2="http://schemas.microsoft.com/office/drawing/2015/10/21/chartex" xmlns:cx3="http://schemas.microsoft.com/office/drawing/2016/5/9/chartex" xmlns:cx4="http://schemas.microsoft.com/office/drawing/2016/5/10/chartex" xmlns:cx5="http://schemas.microsoft.com/office/drawing/2016/5/11/chartex" xmlns:cx6="http://schemas.microsoft.com/office/drawing/2016/5/12/chartex" xmlns:cx7="http://schemas.microsoft.com/office/drawing/2016/5/13/chartex" xmlns:cx8="http://schemas.microsoft.com/office/drawing/2016/5/14/chartex" xmlns:mc="http://schemas.openxmlformats.org/markup-compatibility/2006" xmlns:aink="http://schemas.microsoft.com/office/drawing/2016/ink" xmlns:am3d="http://schemas.microsoft.com/office/drawing/2017/model3d" xmlns:o="urn:schemas-microsoft-com:office:office" xmlns:oel="http://schemas.microsoft.com/office/2019/extlst" xmlns:r="http://schemas.openxmlformats.org/officeDocument/2006/relationships" xmlns:m="http://schemas.openxmlformats.org/officeDocument/2006/math" xmlns:v="urn:schemas-microsoft-com:vml" xmlns:wp14="http://schemas.microsoft.com/office/word/2010/wordprocessingDrawing" xmlns:wp="http://schemas.openxmlformats.org/drawingml/2006/wordprocessingDrawing" xmlns:w10="urn:schemas-microsoft-com:office:word" xmlns:w="http://schemas.openxmlformats.org/wordprocessingml/2006/main" xmlns:w14="http://schemas.microsoft.com/office/word/2010/wordml" xmlns:w15="http://schemas.microsoft.com/office/word/2012/wordml" xmlns:w16cex="http://schemas.microsoft.com/office/word/2018/wordml/cex" xmlns:w16cid="http://schemas.microsoft.com/office/word/2016/wordml/cid" xmlns:w16="http://schemas.microsoft.com/office/word/2018/wordml" xmlns:w16du="http://schemas.microsoft.com/office/word/2023/wordml/word16du" xmlns:w16sdtdh="http://schemas.microsoft.com/office/word/2020/wordml/sdtdatahash" xmlns:w16se="http://schemas.microsoft.com/office/word/2015/wordml/symex" xmlns:wpg="http://schemas.microsoft.com/office/word/2010/wordprocessingGroup" xmlns:wpi="http://schemas.microsoft.com/office/word/2010/wordprocessingInk" xmlns:wne="http://schemas.microsoft.com/office/word/2006/wordml" xmlns:wps="http://schemas.microsoft.com/office/word/2010/wordprocessingShape" mc:Ignorable="w14 w15 w16se w16cid w16 w16cex w16sdtdh w16du wp14">
+  <w:sdt>
+    <w:sdtPr>
+      <w:id w:val="1282620657"/>
+      <w:docPartObj>
+        <w:docPartGallery w:val="Page Numbers (Bottom of Page)"/>
+        <w:docPartUnique/>
+      </w:docPartObj>
+    </w:sdtPr>
+    <w:sdtEndPr>
+      <w:rPr>
+        <w:noProof/>
+      </w:rPr>
+    </w:sdtEndPr>
+    <w:sdtContent>
+      <w:p>
+        <w:pPr>
+          <w:pStyle w:val="Footer"/>
+        </w:pPr>
+        <w:r>
+          <w:fldChar w:fldCharType="begin"/>
+        </w:r>
+        <w:r>
+          <w:instrText xml:space="preserve"> PAGE   \* MERGEFORMAT </w:instrText>
+        </w:r>
+        <w:r>
+          <w:fldChar w:fldCharType="separate"/>
+        </w:r>
+        <w:r>
+          <w:rPr>
+            <w:noProof/>
+          </w:rPr>
+          <w:t>2</w:t>
+        </w:r>
+        <w:r>
+          <w:rPr>
+            <w:noProof/>
+          </w:rPr>
+          <w:fldChar w:fldCharType="end"/>
+        </w:r>
+      </w:p>
+    </w:sdtContent>
+  </w:sdt>
+  <w:p>
+    <w:pPr>
+      <w:pStyle w:val="Footer"/>
+      <w:rPr>
+        <w:lang w:val="en-US"/>
+      </w:rPr>
+    </w:pPr>
+  </w:p>
+</w:ftr>
+</file>
+
+<file path=word/footnotes.xml><?xml version="1.0" encoding="utf-8"?>
+<w:footnotes xmlns:wpc="http://schemas.microsoft.com/office/word/2010/wordprocessingCanvas" xmlns:cx="http://schemas.microsoft.com/office/drawing/2014/chartex" xmlns:cx1="http://schemas.microsoft.com/office/drawing/2015/9/8/chartex" xmlns:cx2="http://schemas.microsoft.com/office/drawing/2015/10/21/chartex" xmlns:cx3="http://schemas.microsoft.com/office/drawing/2016/5/9/chartex" xmlns:cx4="http://schemas.microsoft.com/office/drawing/2016/5/10/chartex" xmlns:cx5="http://schemas.microsoft.com/office/drawing/2016/5/11/chartex" xmlns:cx6="http://schemas.microsoft.com/office/drawing/2016/5/12/chartex" xmlns:cx7="http://schemas.microsoft.com/office/drawing/2016/5/13/chartex" xmlns:cx8="http://schemas.microsoft.com/office/drawing/2016/5/14/chartex" xmlns:mc="http://schemas.openxmlformats.org/markup-compatibility/2006" xmlns:aink="http://schemas.microsoft.com/office/drawing/2016/ink" xmlns:am3d="http://schemas.microsoft.com/office/drawing/2017/model3d" xmlns:o="urn:schemas-microsoft-com:office:office" xmlns:oel="http://schemas.microsoft.com/office/2019/extlst" xmlns:r="http://schemas.openxmlformats.org/officeDocument/2006/relationships" xmlns:m="http://schemas.openxmlformats.org/officeDocument/2006/math" xmlns:v="urn:schemas-microsoft-com:vml" xmlns:wp14="http://schemas.microsoft.com/office/word/2010/wordprocessingDrawing" xmlns:wp="http://schemas.openxmlformats.org/drawingml/2006/wordprocessingDrawing" xmlns:w10="urn:schemas-microsoft-com:office:word" xmlns:w="http://schemas.openxmlformats.org/wordprocessingml/2006/main" xmlns:w14="http://schemas.microsoft.com/office/word/2010/wordml" xmlns:w15="http://schemas.microsoft.com/office/word/2012/wordml" xmlns:w16cex="http://schemas.microsoft.com/office/word/2018/wordml/cex" xmlns:w16cid="http://schemas.microsoft.com/office/word/2016/wordml/cid" xmlns:w16="http://schemas.microsoft.com/office/word/2018/wordml" xmlns:w16du="http://schemas.microsoft.com/office/word/2023/wordml/word16du" xmlns:w16sdtdh="http://schemas.microsoft.com/office/word/2020/wordml/sdtdatahash" xmlns:w16se="http://schemas.microsoft.com/office/word/2015/wordml/symex" xmlns:wpg="http://schemas.microsoft.com/office/word/2010/wordprocessingGroup" xmlns:wpi="http://schemas.microsoft.com/office/word/2010/wordprocessingInk" xmlns:wne="http://schemas.microsoft.com/office/word/2006/wordml" xmlns:wps="http://schemas.microsoft.com/office/word/2010/wordprocessingShape" mc:Ignorable="w14 w15 w16se w16cid w16 w16cex w16sdtdh w16du wp14">
+  <w:footnote w:type="separator" w:id="-1">
+    <w:p>
+      <w:pPr>
+        <w:spacing w:after="0" w:line="240" w:lineRule="auto"/>
+      </w:pPr>
+      <w:r>
+        <w:separator/>
+      </w:r>
+    </w:p>
+  </w:footnote>
+  <w:footnote w:type="continuationSeparator" w:id="0">
+    <w:p>
+      <w:pPr>
+        <w:spacing w:after="0" w:line="240" w:lineRule="auto"/>
+      </w:pPr>
+      <w:r>
+        <w:continuationSeparator/>
+      </w:r>
+    </w:p>
+  </w:footnote>
+</w:footnotes>
+</file>
+
+<file path=word/header1.xml><?xml version="1.0" encoding="utf-8"?>
+<w:hdr xmlns:wpc="http://schemas.microsoft.com/office/word/2010/wordprocessingCanvas" xmlns:cx="http://schemas.microsoft.com/office/drawing/2014/chartex" xmlns:cx1="http://schemas.microsoft.com/office/drawing/2015/9/8/chartex" xmlns:cx2="http://schemas.microsoft.com/office/drawing/2015/10/21/chartex" xmlns:cx3="http://schemas.microsoft.com/office/drawing/2016/5/9/chartex" xmlns:cx4="http://schemas.microsoft.com/office/drawing/2016/5/10/chartex" xmlns:cx5="http://schemas.microsoft.com/office/drawing/2016/5/11/chartex" xmlns:cx6="http://schemas.microsoft.com/office/drawing/2016/5/12/chartex" xmlns:cx7="http://schemas.microsoft.com/office/drawing/2016/5/13/chartex" xmlns:cx8="http://schemas.microsoft.com/office/drawing/2016/5/14/chartex" xmlns:mc="http://schemas.openxmlformats.org/markup-compatibility/2006" xmlns:aink="http://schemas.microsoft.com/office/drawing/2016/ink" xmlns:am3d="http://schemas.microsoft.com/office/drawing/2017/model3d" xmlns:o="urn:schemas-microsoft-com:office:office" xmlns:oel="http://schemas.microsoft.com/office/2019/extlst" xmlns:r="http://schemas.openxmlformats.org/officeDocument/2006/relationships" xmlns:m="http://schemas.openxmlformats.org/officeDocument/2006/math" xmlns:v="urn:schemas-microsoft-com:vml" xmlns:wp14="http://schemas.microsoft.com/office/word/2010/wordprocessingDrawing" xmlns:wp="http://schemas.openxmlformats.org/drawingml/2006/wordprocessingDrawing" xmlns:w10="urn:schemas-microsoft-com:office:word" xmlns:w="http://schemas.openxmlformats.org/wordprocessingml/2006/main" xmlns:w14="http://schemas.microsoft.com/office/word/2010/wordml" xmlns:w15="http://schemas.microsoft.com/office/word/2012/wordml" xmlns:w16cex="http://schemas.microsoft.com/office/word/2018/wordml/cex" xmlns:w16cid="http://schemas.microsoft.com/office/word/2016/wordml/cid" xmlns:w16="http://schemas.microsoft.com/office/word/2018/wordml" xmlns:w16du="http://schemas.microsoft.com/office/word/2023/wordml/word16du" xmlns:w16sdtdh="http://schemas.microsoft.com/office/word/2020/wordml/sdtdatahash" xmlns:w16se="http://schemas.microsoft.com/office/word/2015/wordml/symex" xmlns:wpg="http://schemas.microsoft.com/office/word/2010/wordprocessingGroup" xmlns:wpi="http://schemas.microsoft.com/office/word/2010/wordprocessingInk" xmlns:wne="http://schemas.microsoft.com/office/word/2006/wordml" xmlns:wps="http://schemas.microsoft.com/office/word/2010/wordprocessingShape" mc:Ignorable="w14 w15 w16se w16cid w16 w16cex w16sdtdh w16du wp14">
+  <w:p>
+    <w:pPr>
+      <w:pStyle w:val="Header"/>
+    </w:pPr>
+  </w:p>
+</w:hdr>
+</file>
+
+<file path=word/numbering.xml><?xml version="1.0" encoding="utf-8"?>
+<w:numbering xmlns:wpc="http://schemas.microsoft.com/office/word/2010/wordprocessingCanvas" xmlns:cx="http://schemas.microsoft.com/office/drawing/2014/chartex" xmlns:cx1="http://schemas.microsoft.com/office/drawing/2015/9/8/chartex" xmlns:cx2="http://schemas.microsoft.com/office/drawing/2015/10/21/chartex" xmlns:cx3="http://schemas.microsoft.com/office/drawing/2016/5/9/chartex" xmlns:cx4="http://schemas.microsoft.com/office/drawing/2016/5/10/chartex" xmlns:cx5="http://schemas.microsoft.com/office/drawing/2016/5/11/chartex" xmlns:cx6="http://schemas.microsoft.com/office/drawing/2016/5/12/chartex" xmlns:cx7="http://schemas.microsoft.com/office/drawing/2016/5/13/chartex" xmlns:cx8="http://schemas.microsoft.com/office/drawing/2016/5/14/chartex" xmlns:mc="http://schemas.openxmlformats.org/markup-compatibility/2006" xmlns:aink="http://schemas.microsoft.com/office/drawing/2016/ink" xmlns:am3d="http://schemas.microsoft.com/office/drawing/2017/model3d" xmlns:o="urn:schemas-microsoft-com:office:office" xmlns:oel="http://schemas.microsoft.com/office/2019/extlst" xmlns:r="http://schemas.openxmlformats.org/officeDocument/2006/relationships" xmlns:m="http://schemas.openxmlformats.org/officeDocument/2006/math" xmlns:v="urn:schemas-microsoft-com:vml" xmlns:wp14="http://schemas.microsoft.com/office/word/2010/wordprocessingDrawing" xmlns:wp="http://schemas.openxmlformats.org/drawingml/2006/wordprocessingDrawing" xmlns:w10="urn:schemas-microsoft-com:office:word" xmlns:w="http://schemas.openxmlformats.org/wordprocessingml/2006/main" xmlns:w14="http://schemas.microsoft.com/office/word/2010/wordml" xmlns:w15="http://schemas.microsoft.com/office/word/2012/wordml" xmlns:w16cex="http://schemas.microsoft.com/office/word/2018/wordml/cex" xmlns:w16cid="http://schemas.microsoft.com/office/word/2016/wordml/cid" xmlns:w16="http://schemas.microsoft.com/office/word/2018/wordml" xmlns:w16du="http://schemas.microsoft.com/office/word/2023/wordml/word16du" xmlns:w16sdtdh="http://schemas.microsoft.com/office/word/2020/wordml/sdtdatahash" xmlns:w16se="http://schemas.microsoft.com/office/word/2015/wordml/symex" xmlns:wpg="http://schemas.microsoft.com/office/word/2010/wordprocessingGroup" xmlns:wpi="http://schemas.microsoft.com/office/word/2010/wordprocessingInk" xmlns:wne="http://schemas.microsoft.com/office/word/2006/wordml" xmlns:wps="http://schemas.microsoft.com/office/word/2010/wordprocessingShape" mc:Ignorable="w14 w15 w16se w16cid w16 w16cex w16sdtdh w16du wp14">
+  <w:abstractNum w:abstractNumId="0" w15:restartNumberingAfterBreak="0">
+    <w:nsid w:val="31507572"/>
+    <w:multiLevelType w:val="hybridMultilevel"/>
+    <w:tmpl w:val="BC1C1B7A"/>
+    <w:lvl w:ilvl="0" w:tplc="AE266374">
+      <w:start w:val="1"/>
+      <w:numFmt w:val="decimal"/>
+      <w:pStyle w:val="Heading1"/>
+      <w:lvlText w:val="%1."/>
+      <w:lvlJc w:val="left"/>
+      <w:pPr>
+        <w:ind w:left="720" w:hanging="360"/>
+      </w:pPr>
+    </w:lvl>
+    <w:lvl w:ilvl="1" w:tplc="20000019" w:tentative="1">
+      <w:start w:val="1"/>
+      <w:numFmt w:val="lowerLetter"/>
+      <w:lvlText w:val="%2."/>
+      <w:lvlJc w:val="left"/>
+      <w:pPr>
+        <w:ind w:left="1440" w:hanging="360"/>
+      </w:pPr>
+    </w:lvl>
+    <w:lvl w:ilvl="2" w:tplc="2000001B" w:tentative="1">
+      <w:start w:val="1"/>
+      <w:numFmt w:val="lowerRoman"/>
+      <w:lvlText w:val="%3."/>
+      <w:lvlJc w:val="right"/>
+      <w:pPr>
+        <w:ind w:left="2160" w:hanging="180"/>
+      </w:pPr>
+    </w:lvl>
+    <w:lvl w:ilvl="3" w:tplc="2000000F" w:tentative="1">
+      <w:start w:val="1"/>
+      <w:numFmt w:val="decimal"/>
+      <w:lvlText w:val="%4."/>
+      <w:lvlJc w:val="left"/>
+      <w:pPr>
+        <w:ind w:left="2880" w:hanging="360"/>
+      </w:pPr>
+    </w:lvl>
+    <w:lvl w:ilvl="4" w:tplc="20000019" w:tentative="1">
+      <w:start w:val="1"/>
+      <w:numFmt w:val="lowerLetter"/>
+      <w:lvlText w:val="%5."/>
+      <w:lvlJc w:val="left"/>
+      <w:pPr>
+        <w:ind w:left="3600" w:hanging="360"/>
+      </w:pPr>
+    </w:lvl>
+    <w:lvl w:ilvl="5" w:tplc="2000001B" w:tentative="1">
+      <w:start w:val="1"/>
+      <w:numFmt w:val="lowerRoman"/>
+      <w:lvlText w:val="%6."/>
+      <w:lvlJc w:val="right"/>
+      <w:pPr>
+        <w:ind w:left="4320" w:hanging="180"/>
+      </w:pPr>
+    </w:lvl>
+    <w:lvl w:ilvl="6" w:tplc="2000000F" w:tentative="1">
+      <w:start w:val="1"/>
+      <w:numFmt w:val="decimal"/>
+      <w:lvlText w:val="%7."/>
+      <w:lvlJc w:val="left"/>
+      <w:pPr>
+        <w:ind w:left="5040" w:hanging="360"/>
+      </w:pPr>
+    </w:lvl>
+    <w:lvl w:ilvl="7" w:tplc="20000019" w:tentative="1">
+      <w:start w:val="1"/>
+      <w:numFmt w:val="lowerLetter"/>
+      <w:lvlText w:val="%8."/>
+      <w:lvlJc w:val="left"/>
+      <w:pPr>
+        <w:ind w:left="5760" w:hanging="360"/>
+      </w:pPr>
+    </w:lvl>
+    <w:lvl w:ilvl="8" w:tplc="2000001B" w:tentative="1">
+      <w:start w:val="1"/>
+      <w:numFmt w:val="lowerRoman"/>
+      <w:lvlText w:val="%9."/>
+      <w:lvlJc w:val="right"/>
+      <w:pPr>
+        <w:ind w:left="6480" w:hanging="180"/>
+      </w:pPr>
+    </w:lvl>
+  </w:abstractNum>
+  <w:abstractNum w:abstractNumId="1" w15:restartNumberingAfterBreak="0">
+    <w:nsid w:val="575764CD"/>
+    <w:multiLevelType w:val="hybridMultilevel"/>
+    <w:tmpl w:val="C20CF3A6"/>
+    <w:lvl w:ilvl="0" w:tplc="2000000F">
+      <w:start w:val="1"/>
+      <w:numFmt w:val="decimal"/>
+      <w:lvlText w:val="%1."/>
+      <w:lvlJc w:val="left"/>
+      <w:pPr>
+        <w:ind w:left="720" w:hanging="360"/>
+      </w:pPr>
+      <w:rPr>
+        <w:rFonts w:hint="default"/>
+      </w:rPr>
+    </w:lvl>
+    <w:lvl w:ilvl="1" w:tplc="20000019" w:tentative="1">
+      <w:start w:val="1"/>
+      <w:numFmt w:val="lowerLetter"/>
+      <w:lvlText w:val="%2."/>
+      <w:lvlJc w:val="left"/>
+      <w:pPr>
+        <w:ind w:left="1440" w:hanging="360"/>
+      </w:pPr>
+    </w:lvl>
+    <w:lvl w:ilvl="2" w:tplc="2000001B" w:tentative="1">
+      <w:start w:val="1"/>
+      <w:numFmt w:val="lowerRoman"/>
+      <w:lvlText w:val="%3."/>
+      <w:lvlJc w:val="right"/>
+      <w:pPr>
+        <w:ind w:left="2160" w:hanging="180"/>
+      </w:pPr>
+    </w:lvl>
+    <w:lvl w:ilvl="3" w:tplc="2000000F" w:tentative="1">
+      <w:start w:val="1"/>
+      <w:numFmt w:val="decimal"/>
+      <w:lvlText w:val="%4."/>
+      <w:lvlJc w:val="left"/>
+      <w:pPr>
+        <w:ind w:left="2880" w:hanging="360"/>
+      </w:pPr>
+    </w:lvl>
+    <w:lvl w:ilvl="4" w:tplc="20000019" w:tentative="1">
+      <w:start w:val="1"/>
+      <w:numFmt w:val="lowerLetter"/>
+      <w:lvlText w:val="%5."/>
+      <w:lvlJc w:val="left"/>
+      <w:pPr>
+        <w:ind w:left="3600" w:hanging="360"/>
+      </w:pPr>
+    </w:lvl>
+    <w:lvl w:ilvl="5" w:tplc="2000001B" w:tentative="1">
+      <w:start w:val="1"/>
+      <w:numFmt w:val="lowerRoman"/>
+      <w:lvlText w:val="%6."/>
+      <w:lvlJc w:val="right"/>
+      <w:pPr>
+        <w:ind w:left="4320" w:hanging="180"/>
+      </w:pPr>
+    </w:lvl>
+    <w:lvl w:ilvl="6" w:tplc="2000000F" w:tentative="1">
+      <w:start w:val="1"/>
+      <w:numFmt w:val="decimal"/>
+      <w:lvlText w:val="%7."/>
+      <w:lvlJc w:val="left"/>
+      <w:pPr>
+        <w:ind w:left="5040" w:hanging="360"/>
+      </w:pPr>
+    </w:lvl>
+    <w:lvl w:ilvl="7" w:tplc="20000019" w:tentative="1">
+      <w:start w:val="1"/>
+      <w:numFmt w:val="lowerLetter"/>
+      <w:lvlText w:val="%8."/>
+      <w:lvlJc w:val="left"/>
+      <w:pPr>
+        <w:ind w:left="5760" w:hanging="360"/>
+      </w:pPr>
+    </w:lvl>
+    <w:lvl w:ilvl="8" w:tplc="2000001B" w:tentative="1">
+      <w:start w:val="1"/>
+      <w:numFmt w:val="lowerRoman"/>
+      <w:lvlText w:val="%9."/>
+      <w:lvlJc w:val="right"/>
+      <w:pPr>
+        <w:ind w:left="6480" w:hanging="180"/>
+      </w:pPr>
+    </w:lvl>
+  </w:abstractNum>
+  <w:abstractNum w:abstractNumId="2" w15:restartNumberingAfterBreak="0">
+    <w:nsid w:val="71CF5BF4"/>
+    <w:multiLevelType w:val="hybridMultilevel"/>
+    <w:tmpl w:val="706A1948"/>
+    <w:lvl w:ilvl="0" w:tplc="B54A873C">
+      <w:start w:val="1"/>
+      <w:numFmt w:val="decimal"/>
+      <w:lvlText w:val="%1."/>
+      <w:lvlJc w:val="left"/>
+      <w:pPr>
+        <w:ind w:left="720" w:hanging="360"/>
+      </w:pPr>
+      <w:rPr>
+        <w:rFonts w:hint="default"/>
+      </w:rPr>
+    </w:lvl>
+    <w:lvl w:ilvl="1" w:tplc="20000019" w:tentative="1">
+      <w:start w:val="1"/>
+      <w:numFmt w:val="lowerLetter"/>
+      <w:lvlText w:val="%2."/>
+      <w:lvlJc w:val="left"/>
+      <w:pPr>
+        <w:ind w:left="1440" w:hanging="360"/>
+      </w:pPr>
+    </w:lvl>
+    <w:lvl w:ilvl="2" w:tplc="2000001B" w:tentative="1">
+      <w:start w:val="1"/>
+      <w:numFmt w:val="lowerRoman"/>
+      <w:lvlText w:val="%3."/>
+      <w:lvlJc w:val="right"/>
+      <w:pPr>
+        <w:ind w:left="2160" w:hanging="180"/>
+      </w:pPr>
+    </w:lvl>
+    <w:lvl w:ilvl="3" w:tplc="2000000F" w:tentative="1">
+      <w:start w:val="1"/>
+      <w:numFmt w:val="decimal"/>
+      <w:lvlText w:val="%4."/>
+      <w:lvlJc w:val="left"/>
+      <w:pPr>
+        <w:ind w:left="2880" w:hanging="360"/>
+      </w:pPr>
+    </w:lvl>
+    <w:lvl w:ilvl="4" w:tplc="20000019" w:tentative="1">
+      <w:start w:val="1"/>
+      <w:numFmt w:val="lowerLetter"/>
+      <w:lvlText w:val="%5."/>
+      <w:lvlJc w:val="left"/>
+      <w:pPr>
+        <w:ind w:left="3600" w:hanging="360"/>
+      </w:pPr>
+    </w:lvl>
+    <w:lvl w:ilvl="5" w:tplc="2000001B" w:tentative="1">
+      <w:start w:val="1"/>
+      <w:numFmt w:val="lowerRoman"/>
+      <w:lvlText w:val="%6."/>
+      <w:lvlJc w:val="right"/>
+      <w:pPr>
+        <w:ind w:left="4320" w:hanging="180"/>
+      </w:pPr>
+    </w:lvl>
+    <w:lvl w:ilvl="6" w:tplc="2000000F" w:tentative="1">
+      <w:start w:val="1"/>
+      <w:numFmt w:val="decimal"/>
+      <w:lvlText w:val="%7."/>
+      <w:lvlJc w:val="left"/>
+      <w:pPr>
+        <w:ind w:left="5040" w:hanging="360"/>
+      </w:pPr>
+    </w:lvl>
+    <w:lvl w:ilvl="7" w:tplc="20000019" w:tentative="1">
+      <w:start w:val="1"/>
+      <w:numFmt w:val="lowerLetter"/>
+      <w:lvlText w:val="%8."/>
+      <w:lvlJc w:val="left"/>
+      <w:pPr>
+        <w:ind w:left="5760" w:hanging="360"/>
+      </w:pPr>
+    </w:lvl>
+    <w:lvl w:ilvl="8" w:tplc="2000001B" w:tentative="1">
+      <w:start w:val="1"/>
+      <w:numFmt w:val="lowerRoman"/>
+      <w:lvlText w:val="%9."/>
+      <w:lvlJc w:val="right"/>
+      <w:pPr>
+        <w:ind w:left="6480" w:hanging="180"/>
+      </w:pPr>
+    </w:lvl>
+  </w:abstractNum>
+  <w:num w:numId="1" w16cid:durableId="1494832279">
+    <w:abstractNumId w:val="1"/>
+  </w:num>
+  <w:num w:numId="2" w16cid:durableId="1842693168">
+    <w:abstractNumId w:val="0"/>
+  </w:num>
+  <w:num w:numId="3" w16cid:durableId="2137947456">
+    <w:abstractNumId w:val="2"/>
+  </w:num>
+</w:numbering>
 </file>
 
 <file path=word/styles.xml><?xml version="1.0" encoding="utf-8"?>
@@ -450,18 +1595,21 @@
     <w:basedOn w:val="Normal"/>
     <w:next w:val="Normal"/>
     <w:link w:val="Heading1Char"/>
+    <w:autoRedefine/>
     <w:uiPriority w:val="9"/>
     <w:qFormat/>
-    <w:rsid w:val="00CC2230"/>
+    <w:rsid w:val="00E51B51"/>
     <w:pPr>
       <w:keepNext/>
       <w:keepLines/>
+      <w:numPr>
+        <w:numId w:val="2"/>
+      </w:numPr>
       <w:spacing w:before="360" w:after="80"/>
       <w:outlineLvl w:val="0"/>
     </w:pPr>
     <w:rPr>
       <w:rFonts w:asciiTheme="majorHAnsi" w:eastAsiaTheme="majorEastAsia" w:hAnsiTheme="majorHAnsi" w:cstheme="majorBidi"/>
-      <w:color w:val="0F4761" w:themeColor="accent1" w:themeShade="BF"/>
       <w:sz w:val="40"/>
       <w:szCs w:val="40"/>
     </w:rPr>
@@ -647,7 +1795,6 @@
   <w:style w:type="character" w:default="1" w:styleId="DefaultParagraphFont">
     <w:name w:val="Default Paragraph Font"/>
     <w:uiPriority w:val="1"/>
-    <w:semiHidden/>
     <w:unhideWhenUsed/>
   </w:style>
   <w:style w:type="table" w:default="1" w:styleId="TableNormal">
@@ -676,10 +1823,9 @@
     <w:basedOn w:val="DefaultParagraphFont"/>
     <w:link w:val="Heading1"/>
     <w:uiPriority w:val="9"/>
-    <w:rsid w:val="00CC2230"/>
+    <w:rsid w:val="00E51B51"/>
     <w:rPr>
       <w:rFonts w:asciiTheme="majorHAnsi" w:eastAsiaTheme="majorEastAsia" w:hAnsiTheme="majorHAnsi" w:cstheme="majorBidi"/>
-      <w:color w:val="0F4761" w:themeColor="accent1" w:themeShade="BF"/>
       <w:sz w:val="40"/>
       <w:szCs w:val="40"/>
     </w:rPr>
@@ -959,6 +2105,107 @@
       <w:smallCaps/>
       <w:color w:val="0F4761" w:themeColor="accent1" w:themeShade="BF"/>
       <w:spacing w:val="5"/>
+    </w:rPr>
+  </w:style>
+  <w:style w:type="character" w:styleId="BookTitle">
+    <w:name w:val="Book Title"/>
+    <w:basedOn w:val="DefaultParagraphFont"/>
+    <w:uiPriority w:val="33"/>
+    <w:qFormat/>
+    <w:rsid w:val="009F3037"/>
+    <w:rPr>
+      <w:b/>
+      <w:bCs/>
+      <w:i/>
+      <w:iCs/>
+      <w:spacing w:val="5"/>
+    </w:rPr>
+  </w:style>
+  <w:style w:type="paragraph" w:styleId="Header">
+    <w:name w:val="header"/>
+    <w:basedOn w:val="Normal"/>
+    <w:link w:val="HeaderChar"/>
+    <w:uiPriority w:val="99"/>
+    <w:unhideWhenUsed/>
+    <w:rsid w:val="00F512D6"/>
+    <w:pPr>
+      <w:tabs>
+        <w:tab w:val="center" w:pos="4513"/>
+        <w:tab w:val="right" w:pos="9026"/>
+      </w:tabs>
+      <w:spacing w:after="0" w:line="240" w:lineRule="auto"/>
+    </w:pPr>
+  </w:style>
+  <w:style w:type="character" w:customStyle="1" w:styleId="HeaderChar">
+    <w:name w:val="Header Char"/>
+    <w:basedOn w:val="DefaultParagraphFont"/>
+    <w:link w:val="Header"/>
+    <w:uiPriority w:val="99"/>
+    <w:rsid w:val="00F512D6"/>
+  </w:style>
+  <w:style w:type="paragraph" w:styleId="Footer">
+    <w:name w:val="footer"/>
+    <w:basedOn w:val="Normal"/>
+    <w:link w:val="FooterChar"/>
+    <w:uiPriority w:val="99"/>
+    <w:unhideWhenUsed/>
+    <w:rsid w:val="00F512D6"/>
+    <w:pPr>
+      <w:tabs>
+        <w:tab w:val="center" w:pos="4513"/>
+        <w:tab w:val="right" w:pos="9026"/>
+      </w:tabs>
+      <w:spacing w:after="0" w:line="240" w:lineRule="auto"/>
+    </w:pPr>
+  </w:style>
+  <w:style w:type="character" w:customStyle="1" w:styleId="FooterChar">
+    <w:name w:val="Footer Char"/>
+    <w:basedOn w:val="DefaultParagraphFont"/>
+    <w:link w:val="Footer"/>
+    <w:uiPriority w:val="99"/>
+    <w:rsid w:val="00F512D6"/>
+  </w:style>
+  <w:style w:type="paragraph" w:styleId="TOCHeading">
+    <w:name w:val="TOC Heading"/>
+    <w:basedOn w:val="Heading1"/>
+    <w:next w:val="Normal"/>
+    <w:uiPriority w:val="39"/>
+    <w:unhideWhenUsed/>
+    <w:qFormat/>
+    <w:rsid w:val="00E51B51"/>
+    <w:pPr>
+      <w:spacing w:before="240" w:after="0" w:line="259" w:lineRule="auto"/>
+      <w:outlineLvl w:val="9"/>
+    </w:pPr>
+    <w:rPr>
+      <w:kern w:val="0"/>
+      <w:sz w:val="32"/>
+      <w:szCs w:val="32"/>
+      <w:lang w:val="en-US"/>
+      <w14:ligatures w14:val="none"/>
+    </w:rPr>
+  </w:style>
+  <w:style w:type="paragraph" w:styleId="TOC1">
+    <w:name w:val="toc 1"/>
+    <w:basedOn w:val="Normal"/>
+    <w:next w:val="Normal"/>
+    <w:autoRedefine/>
+    <w:uiPriority w:val="39"/>
+    <w:unhideWhenUsed/>
+    <w:rsid w:val="00E51B51"/>
+    <w:pPr>
+      <w:spacing w:after="100"/>
+    </w:pPr>
+  </w:style>
+  <w:style w:type="character" w:styleId="Hyperlink">
+    <w:name w:val="Hyperlink"/>
+    <w:basedOn w:val="DefaultParagraphFont"/>
+    <w:uiPriority w:val="99"/>
+    <w:unhideWhenUsed/>
+    <w:rsid w:val="00E51B51"/>
+    <w:rPr>
+      <w:color w:val="467886" w:themeColor="hyperlink"/>
+      <w:u w:val="single"/>
     </w:rPr>
   </w:style>
 </w:styles>
@@ -1257,4 +2504,16 @@
     </a:ext>
   </a:extLst>
 </a:theme>
+</file>
+
+<file path=customXml/item1.xml><?xml version="1.0" encoding="utf-8"?>
+<b:Sources xmlns:b="http://schemas.openxmlformats.org/officeDocument/2006/bibliography" xmlns="http://schemas.openxmlformats.org/officeDocument/2006/bibliography" SelectedStyle="\APASixthEditionOfficeOnline.xsl" StyleName="APA" Version="6"/>
+</file>
+
+<file path=customXml/itemProps1.xml><?xml version="1.0" encoding="utf-8"?>
+<ds:datastoreItem xmlns:ds="http://schemas.openxmlformats.org/officeDocument/2006/customXml" ds:itemID="{553115C3-CE37-4BCD-97D1-0F257A76F23A}">
+  <ds:schemaRefs>
+    <ds:schemaRef ds:uri="http://schemas.openxmlformats.org/officeDocument/2006/bibliography"/>
+  </ds:schemaRefs>
+</ds:datastoreItem>
 </file>
</xml_diff>

<commit_message>
this is another new file hello
</commit_message>
<xml_diff>
--- a/Spacecraft Requirements/Requirements.docx
+++ b/Spacecraft Requirements/Requirements.docx
@@ -273,6 +273,14 @@
     </w:p>
     <w:sdt>
       <w:sdtPr>
+        <w:rPr>
+          <w:rFonts w:asciiTheme="minorHAnsi" w:eastAsiaTheme="minorHAnsi" w:hAnsiTheme="minorHAnsi" w:cstheme="minorBidi"/>
+          <w:kern w:val="2"/>
+          <w:sz w:val="24"/>
+          <w:szCs w:val="24"/>
+          <w:lang w:val="en-SE"/>
+          <w14:ligatures w14:val="standardContextual"/>
+        </w:rPr>
         <w:id w:val="-443146795"/>
         <w:docPartObj>
           <w:docPartGallery w:val="Table of Contents"/>
@@ -281,15 +289,9 @@
       </w:sdtPr>
       <w:sdtEndPr>
         <w:rPr>
-          <w:rFonts w:asciiTheme="minorHAnsi" w:eastAsiaTheme="minorHAnsi" w:hAnsiTheme="minorHAnsi" w:cstheme="minorBidi"/>
           <w:b/>
           <w:bCs/>
           <w:noProof/>
-          <w:kern w:val="2"/>
-          <w:sz w:val="24"/>
-          <w:szCs w:val="24"/>
-          <w:lang w:val="en-SE"/>
-          <w14:ligatures w14:val="standardContextual"/>
         </w:rPr>
       </w:sdtEndPr>
       <w:sdtContent>
@@ -316,7 +318,7 @@
             <w:rPr>
               <w:rFonts w:eastAsiaTheme="minorEastAsia"/>
               <w:noProof/>
-              <w:lang w:val="en-SE" w:eastAsia="en-SE"/>
+              <w:lang w:eastAsia="en-SE"/>
             </w:rPr>
           </w:pPr>
           <w:r>
@@ -341,7 +343,7 @@
               <w:rPr>
                 <w:rFonts w:eastAsiaTheme="minorEastAsia"/>
                 <w:noProof/>
-                <w:lang w:val="en-SE" w:eastAsia="en-SE"/>
+                <w:lang w:eastAsia="en-SE"/>
               </w:rPr>
               <w:tab/>
             </w:r>
@@ -413,7 +415,7 @@
             <w:rPr>
               <w:rFonts w:eastAsiaTheme="minorEastAsia"/>
               <w:noProof/>
-              <w:lang w:val="en-SE" w:eastAsia="en-SE"/>
+              <w:lang w:eastAsia="en-SE"/>
             </w:rPr>
           </w:pPr>
           <w:hyperlink w:anchor="_Toc177472575" w:history="1">
@@ -429,7 +431,7 @@
               <w:rPr>
                 <w:rFonts w:eastAsiaTheme="minorEastAsia"/>
                 <w:noProof/>
-                <w:lang w:val="en-SE" w:eastAsia="en-SE"/>
+                <w:lang w:eastAsia="en-SE"/>
               </w:rPr>
               <w:tab/>
             </w:r>
@@ -711,37 +713,27 @@
         <w:rPr>
           <w:lang w:val="en-US"/>
         </w:rPr>
-        <w:t xml:space="preserve">Moon orbit, imaging/mapping of surface. </w:t>
+        <w:t>Moon orbit, imaging/mapping of surface. Fnhwefwiufvjwf</w:t>
       </w:r>
-      <w:proofErr w:type="spellStart"/>
+    </w:p>
+    <w:p>
+      <w:pPr>
+        <w:rPr>
+          <w:lang w:val="en-US"/>
+        </w:rPr>
+      </w:pPr>
       <w:r>
         <w:rPr>
           <w:lang w:val="en-US"/>
         </w:rPr>
-        <w:t>Fnhwefwiufvjwf</w:t>
-      </w:r>
-      <w:proofErr w:type="spellEnd"/>
-    </w:p>
-    <w:p>
-      <w:pPr>
-        <w:rPr>
-          <w:lang w:val="en-US"/>
-        </w:rPr>
-      </w:pPr>
-      <w:proofErr w:type="spellStart"/>
-      <w:r>
-        <w:rPr>
-          <w:lang w:val="en-US"/>
-        </w:rPr>
-        <w:t>H</w:t>
+        <w:t>Hejsan</w:t>
       </w:r>
       <w:r>
         <w:rPr>
           <w:lang w:val="en-US"/>
         </w:rPr>
-        <w:t>ejsan</w:t>
+        <w:t xml:space="preserve"> waka waka</w:t>
       </w:r>
-      <w:proofErr w:type="spellEnd"/>
     </w:p>
     <w:p>
       <w:pPr>
@@ -1795,6 +1787,7 @@
   <w:style w:type="character" w:default="1" w:styleId="DefaultParagraphFont">
     <w:name w:val="Default Paragraph Font"/>
     <w:uiPriority w:val="1"/>
+    <w:semiHidden/>
     <w:unhideWhenUsed/>
   </w:style>
   <w:style w:type="table" w:default="1" w:styleId="TableNormal">

</xml_diff>